<commit_message>
Updated Post Production Notes
</commit_message>
<xml_diff>
--- a/Post_Production_Notes.docx
+++ b/Post_Production_Notes.docx
@@ -8,6 +8,27 @@
       </w:pPr>
       <w:r>
         <w:t>Post Production Notes</w:t>
+      </w:r>
+    </w:p>
+    <w:p>
+      <w:pPr>
+        <w:jc w:val="center"/>
+      </w:pPr>
+      <w:r>
+        <w:t>Report</w:t>
+      </w:r>
+    </w:p>
+    <w:p>
+      <w:pPr>
+        <w:rPr>
+          <w:u w:val="single"/>
+        </w:rPr>
+      </w:pPr>
+      <w:r>
+        <w:rPr>
+          <w:u w:val="single"/>
+        </w:rPr>
+        <w:t>Design Changes</w:t>
       </w:r>
     </w:p>
     <w:p>
@@ -55,7 +76,7 @@
       <w:r>
         <w:rPr>
           <w:noProof/>
-          <w:lang w:eastAsia="en-GB"/>
+          <w:lang w:val="en-US" w:eastAsia="zh-CN"/>
         </w:rPr>
         <w:drawing>
           <wp:anchor distT="0" distB="0" distL="114300" distR="114300" simplePos="0" relativeHeight="251658240" behindDoc="0" locked="0" layoutInCell="1" allowOverlap="1" wp14:anchorId="11018D08" wp14:editId="038C3245">
@@ -125,7 +146,7 @@
       <w:r>
         <w:rPr>
           <w:noProof/>
-          <w:lang w:eastAsia="en-GB"/>
+          <w:lang w:val="en-US" w:eastAsia="zh-CN"/>
         </w:rPr>
         <w:drawing>
           <wp:inline distT="0" distB="0" distL="0" distR="0" wp14:anchorId="09ED599E" wp14:editId="7193A876">
@@ -190,7 +211,11 @@
         <w:t xml:space="preserve">A miscommunication issue that we ran into involved how the parser system was </w:t>
       </w:r>
       <w:r>
-        <w:t xml:space="preserve">supposed to be implemented, more specifically, our validation function. Conflicting instructions given led to a </w:t>
+        <w:t xml:space="preserve">supposed to be implemented, more specifically, our validation function. Conflicting instructions given </w:t>
+      </w:r>
+      <w:r>
+        <w:lastRenderedPageBreak/>
+        <w:t xml:space="preserve">led to a </w:t>
       </w:r>
       <w:r>
         <w:t>dichotomy in</w:t>
@@ -211,7 +236,6 @@
         <w:t xml:space="preserve">irrelevant </w:t>
       </w:r>
       <w:r>
-        <w:lastRenderedPageBreak/>
         <w:t xml:space="preserve">substituents from the string. </w:t>
       </w:r>
       <w:r>
@@ -227,7 +251,6 @@
         <w:t xml:space="preserve">In the end, post-integration, the result was that all the work had to have been done on the string regardless and where we handled it, whether in the parser system or the managerial system, was irrelevant. </w:t>
       </w:r>
     </w:p>
-    <w:p/>
     <w:p>
       <w:pPr>
         <w:pStyle w:val="ListParagraph"/>
@@ -237,8 +260,60 @@
         </w:numPr>
       </w:pPr>
       <w:r>
-        <w:t>I can’t think of anything else.</w:t>
-      </w:r>
+        <w:t>See included design document for updates</w:t>
+      </w:r>
+    </w:p>
+    <w:p>
+      <w:r>
+        <w:rPr>
+          <w:u w:val="single"/>
+        </w:rPr>
+        <w:t>Lessons Learned</w:t>
+      </w:r>
+    </w:p>
+    <w:p>
+      <w:pPr>
+        <w:pStyle w:val="ListParagraph"/>
+        <w:numPr>
+          <w:ilvl w:val="0"/>
+          <w:numId w:val="2"/>
+        </w:numPr>
+      </w:pPr>
+      <w:r>
+        <w:t xml:space="preserve">Communication is essential to a team project. This does not just mean clarity in what tasks each member is responsible for, but also that each team member has an understanding of what is happening to the code base. The latter part is important because unless each member has active involvement in the code base, they won’t be able to contribute as quickly or effectively. </w:t>
+      </w:r>
+    </w:p>
+    <w:p>
+      <w:pPr>
+        <w:pStyle w:val="ListParagraph"/>
+        <w:numPr>
+          <w:ilvl w:val="0"/>
+          <w:numId w:val="2"/>
+        </w:numPr>
+      </w:pPr>
+      <w:r>
+        <w:t>When designing the overall structure of the code, it is better to actually create the skeleton code rather while writing up the design document. If a code structure is built first to encompass all functionality, design flaws can be caught earlier and then accounted for.</w:t>
+      </w:r>
+    </w:p>
+    <w:p>
+      <w:pPr>
+        <w:pStyle w:val="ListParagraph"/>
+        <w:numPr>
+          <w:ilvl w:val="0"/>
+          <w:numId w:val="2"/>
+        </w:numPr>
+      </w:pPr>
+      <w:r>
+        <w:t xml:space="preserve">While programming the actual code, it is necessary to keep in mind how each class, each code and every function will interact with the other components of the program.  This will ensure that </w:t>
+      </w:r>
+      <w:r>
+        <w:t xml:space="preserve">code remains neat and is able to realize the desired functionality. </w:t>
+      </w:r>
+    </w:p>
+    <w:p>
+      <w:pPr>
+        <w:ind w:left="720"/>
+      </w:pPr>
       <w:bookmarkStart w:id="0" w:name="_GoBack"/>
       <w:bookmarkEnd w:id="0"/>
     </w:p>
@@ -367,6 +442,95 @@
 <file path=word/numbering.xml><?xml version="1.0" encoding="utf-8"?>
 <w:numbering xmlns:wpc="http://schemas.microsoft.com/office/word/2010/wordprocessingCanvas" xmlns:mc="http://schemas.openxmlformats.org/markup-compatibility/2006" xmlns:o="urn:schemas-microsoft-com:office:office" xmlns:r="http://schemas.openxmlformats.org/officeDocument/2006/relationships" xmlns:m="http://schemas.openxmlformats.org/officeDocument/2006/math" xmlns:v="urn:schemas-microsoft-com:vml" xmlns:wp14="http://schemas.microsoft.com/office/word/2010/wordprocessingDrawing" xmlns:wp="http://schemas.openxmlformats.org/drawingml/2006/wordprocessingDrawing" xmlns:w10="urn:schemas-microsoft-com:office:word" xmlns:w="http://schemas.openxmlformats.org/wordprocessingml/2006/main" xmlns:w14="http://schemas.microsoft.com/office/word/2010/wordml" xmlns:wpg="http://schemas.microsoft.com/office/word/2010/wordprocessingGroup" xmlns:wpi="http://schemas.microsoft.com/office/word/2010/wordprocessingInk" xmlns:wne="http://schemas.microsoft.com/office/word/2006/wordml" xmlns:wps="http://schemas.microsoft.com/office/word/2010/wordprocessingShape" mc:Ignorable="w14 wp14">
   <w:abstractNum w:abstractNumId="0">
+    <w:nsid w:val="0939799F"/>
+    <w:multiLevelType w:val="hybridMultilevel"/>
+    <w:tmpl w:val="7180D054"/>
+    <w:lvl w:ilvl="0" w:tplc="8F927D32">
+      <w:start w:val="1"/>
+      <w:numFmt w:val="upperLetter"/>
+      <w:lvlText w:val="%1."/>
+      <w:lvlJc w:val="left"/>
+      <w:pPr>
+        <w:ind w:left="1080" w:hanging="360"/>
+      </w:pPr>
+      <w:rPr>
+        <w:rFonts w:hint="default"/>
+      </w:rPr>
+    </w:lvl>
+    <w:lvl w:ilvl="1" w:tplc="04090019" w:tentative="1">
+      <w:start w:val="1"/>
+      <w:numFmt w:val="lowerLetter"/>
+      <w:lvlText w:val="%2."/>
+      <w:lvlJc w:val="left"/>
+      <w:pPr>
+        <w:ind w:left="1800" w:hanging="360"/>
+      </w:pPr>
+    </w:lvl>
+    <w:lvl w:ilvl="2" w:tplc="0409001B" w:tentative="1">
+      <w:start w:val="1"/>
+      <w:numFmt w:val="lowerRoman"/>
+      <w:lvlText w:val="%3."/>
+      <w:lvlJc w:val="right"/>
+      <w:pPr>
+        <w:ind w:left="2520" w:hanging="180"/>
+      </w:pPr>
+    </w:lvl>
+    <w:lvl w:ilvl="3" w:tplc="0409000F" w:tentative="1">
+      <w:start w:val="1"/>
+      <w:numFmt w:val="decimal"/>
+      <w:lvlText w:val="%4."/>
+      <w:lvlJc w:val="left"/>
+      <w:pPr>
+        <w:ind w:left="3240" w:hanging="360"/>
+      </w:pPr>
+    </w:lvl>
+    <w:lvl w:ilvl="4" w:tplc="04090019" w:tentative="1">
+      <w:start w:val="1"/>
+      <w:numFmt w:val="lowerLetter"/>
+      <w:lvlText w:val="%5."/>
+      <w:lvlJc w:val="left"/>
+      <w:pPr>
+        <w:ind w:left="3960" w:hanging="360"/>
+      </w:pPr>
+    </w:lvl>
+    <w:lvl w:ilvl="5" w:tplc="0409001B" w:tentative="1">
+      <w:start w:val="1"/>
+      <w:numFmt w:val="lowerRoman"/>
+      <w:lvlText w:val="%6."/>
+      <w:lvlJc w:val="right"/>
+      <w:pPr>
+        <w:ind w:left="4680" w:hanging="180"/>
+      </w:pPr>
+    </w:lvl>
+    <w:lvl w:ilvl="6" w:tplc="0409000F" w:tentative="1">
+      <w:start w:val="1"/>
+      <w:numFmt w:val="decimal"/>
+      <w:lvlText w:val="%7."/>
+      <w:lvlJc w:val="left"/>
+      <w:pPr>
+        <w:ind w:left="5400" w:hanging="360"/>
+      </w:pPr>
+    </w:lvl>
+    <w:lvl w:ilvl="7" w:tplc="04090019" w:tentative="1">
+      <w:start w:val="1"/>
+      <w:numFmt w:val="lowerLetter"/>
+      <w:lvlText w:val="%8."/>
+      <w:lvlJc w:val="left"/>
+      <w:pPr>
+        <w:ind w:left="6120" w:hanging="360"/>
+      </w:pPr>
+    </w:lvl>
+    <w:lvl w:ilvl="8" w:tplc="0409001B" w:tentative="1">
+      <w:start w:val="1"/>
+      <w:numFmt w:val="lowerRoman"/>
+      <w:lvlText w:val="%9."/>
+      <w:lvlJc w:val="right"/>
+      <w:pPr>
+        <w:ind w:left="6840" w:hanging="180"/>
+      </w:pPr>
+    </w:lvl>
+  </w:abstractNum>
+  <w:abstractNum w:abstractNumId="1">
     <w:nsid w:val="0C442BBD"/>
     <w:multiLevelType w:val="hybridMultilevel"/>
     <w:tmpl w:val="6A3CDB98"/>
@@ -456,6 +620,9 @@
     </w:lvl>
   </w:abstractNum>
   <w:num w:numId="1">
+    <w:abstractNumId w:val="1"/>
+  </w:num>
+  <w:num w:numId="2">
     <w:abstractNumId w:val="0"/>
   </w:num>
 </w:numbering>

</xml_diff>